<commit_message>
Updated Hardware Block Diagram
</commit_message>
<xml_diff>
--- a/Final_Report_EE537.docx
+++ b/Final_Report_EE537.docx
@@ -4,7 +4,7 @@
   <w:body>
     <w:p>
       <w:pPr>
-        <w:jc w:val="center"/>
+        <w:ind w:firstLine="0"/>
         <w:rPr>
           <w:b/>
           <w:bCs/>
@@ -560,7 +560,7 @@
           <w:r>
             <w:fldChar w:fldCharType="separate"/>
           </w:r>
-          <w:hyperlink w:anchor="_Toc152078463" w:history="1">
+          <w:hyperlink w:anchor="_Toc152277551" w:history="1">
             <w:r>
               <w:rPr>
                 <w:rStyle w:val="Hyperlink"/>
@@ -587,7 +587,7 @@
                 <w:noProof/>
                 <w:webHidden/>
               </w:rPr>
-              <w:instrText xml:space="preserve"> PAGEREF _Toc152078463 \h </w:instrText>
+              <w:instrText xml:space="preserve"> PAGEREF _Toc152277551 \h </w:instrText>
             </w:r>
             <w:r>
               <w:rPr>
@@ -633,7 +633,7 @@
               <w14:ligatures w14:val="standardContextual"/>
             </w:rPr>
           </w:pPr>
-          <w:hyperlink w:anchor="_Toc152078464" w:history="1">
+          <w:hyperlink w:anchor="_Toc152277552" w:history="1">
             <w:r>
               <w:rPr>
                 <w:rStyle w:val="Hyperlink"/>
@@ -660,7 +660,7 @@
                 <w:noProof/>
                 <w:webHidden/>
               </w:rPr>
-              <w:instrText xml:space="preserve"> PAGEREF _Toc152078464 \h </w:instrText>
+              <w:instrText xml:space="preserve"> PAGEREF _Toc152277552 \h </w:instrText>
             </w:r>
             <w:r>
               <w:rPr>
@@ -706,7 +706,7 @@
               <w14:ligatures w14:val="standardContextual"/>
             </w:rPr>
           </w:pPr>
-          <w:hyperlink w:anchor="_Toc152078465" w:history="1">
+          <w:hyperlink w:anchor="_Toc152277553" w:history="1">
             <w:r>
               <w:rPr>
                 <w:rStyle w:val="Hyperlink"/>
@@ -733,7 +733,7 @@
                 <w:noProof/>
                 <w:webHidden/>
               </w:rPr>
-              <w:instrText xml:space="preserve"> PAGEREF _Toc152078465 \h </w:instrText>
+              <w:instrText xml:space="preserve"> PAGEREF _Toc152277553 \h </w:instrText>
             </w:r>
             <w:r>
               <w:rPr>
@@ -779,7 +779,7 @@
               <w14:ligatures w14:val="standardContextual"/>
             </w:rPr>
           </w:pPr>
-          <w:hyperlink w:anchor="_Toc152078466" w:history="1">
+          <w:hyperlink w:anchor="_Toc152277554" w:history="1">
             <w:r>
               <w:rPr>
                 <w:rStyle w:val="Hyperlink"/>
@@ -806,7 +806,7 @@
                 <w:noProof/>
                 <w:webHidden/>
               </w:rPr>
-              <w:instrText xml:space="preserve"> PAGEREF _Toc152078466 \h </w:instrText>
+              <w:instrText xml:space="preserve"> PAGEREF _Toc152277554 \h </w:instrText>
             </w:r>
             <w:r>
               <w:rPr>
@@ -852,7 +852,7 @@
               <w14:ligatures w14:val="standardContextual"/>
             </w:rPr>
           </w:pPr>
-          <w:hyperlink w:anchor="_Toc152078467" w:history="1">
+          <w:hyperlink w:anchor="_Toc152277555" w:history="1">
             <w:r>
               <w:rPr>
                 <w:rStyle w:val="Hyperlink"/>
@@ -879,7 +879,7 @@
                 <w:noProof/>
                 <w:webHidden/>
               </w:rPr>
-              <w:instrText xml:space="preserve"> PAGEREF _Toc152078467 \h </w:instrText>
+              <w:instrText xml:space="preserve"> PAGEREF _Toc152277555 \h </w:instrText>
             </w:r>
             <w:r>
               <w:rPr>
@@ -925,7 +925,7 @@
               <w14:ligatures w14:val="standardContextual"/>
             </w:rPr>
           </w:pPr>
-          <w:hyperlink w:anchor="_Toc152078468" w:history="1">
+          <w:hyperlink w:anchor="_Toc152277556" w:history="1">
             <w:r>
               <w:rPr>
                 <w:rStyle w:val="Hyperlink"/>
@@ -952,7 +952,7 @@
                 <w:noProof/>
                 <w:webHidden/>
               </w:rPr>
-              <w:instrText xml:space="preserve"> PAGEREF _Toc152078468 \h </w:instrText>
+              <w:instrText xml:space="preserve"> PAGEREF _Toc152277556 \h </w:instrText>
             </w:r>
             <w:r>
               <w:rPr>
@@ -998,7 +998,7 @@
               <w14:ligatures w14:val="standardContextual"/>
             </w:rPr>
           </w:pPr>
-          <w:hyperlink w:anchor="_Toc152078469" w:history="1">
+          <w:hyperlink w:anchor="_Toc152277557" w:history="1">
             <w:r>
               <w:rPr>
                 <w:rStyle w:val="Hyperlink"/>
@@ -1025,7 +1025,7 @@
                 <w:noProof/>
                 <w:webHidden/>
               </w:rPr>
-              <w:instrText xml:space="preserve"> PAGEREF _Toc152078469 \h </w:instrText>
+              <w:instrText xml:space="preserve"> PAGEREF _Toc152277557 \h </w:instrText>
             </w:r>
             <w:r>
               <w:rPr>
@@ -1071,7 +1071,7 @@
               <w14:ligatures w14:val="standardContextual"/>
             </w:rPr>
           </w:pPr>
-          <w:hyperlink w:anchor="_Toc152078470" w:history="1">
+          <w:hyperlink w:anchor="_Toc152277558" w:history="1">
             <w:r>
               <w:rPr>
                 <w:rStyle w:val="Hyperlink"/>
@@ -1098,7 +1098,7 @@
                 <w:noProof/>
                 <w:webHidden/>
               </w:rPr>
-              <w:instrText xml:space="preserve"> PAGEREF _Toc152078470 \h </w:instrText>
+              <w:instrText xml:space="preserve"> PAGEREF _Toc152277558 \h </w:instrText>
             </w:r>
             <w:r>
               <w:rPr>
@@ -1144,7 +1144,7 @@
               <w14:ligatures w14:val="standardContextual"/>
             </w:rPr>
           </w:pPr>
-          <w:hyperlink w:anchor="_Toc152078471" w:history="1">
+          <w:hyperlink w:anchor="_Toc152277559" w:history="1">
             <w:r>
               <w:rPr>
                 <w:rStyle w:val="Hyperlink"/>
@@ -1171,7 +1171,7 @@
                 <w:noProof/>
                 <w:webHidden/>
               </w:rPr>
-              <w:instrText xml:space="preserve"> PAGEREF _Toc152078471 \h </w:instrText>
+              <w:instrText xml:space="preserve"> PAGEREF _Toc152277559 \h </w:instrText>
             </w:r>
             <w:r>
               <w:rPr>
@@ -1217,7 +1217,7 @@
               <w14:ligatures w14:val="standardContextual"/>
             </w:rPr>
           </w:pPr>
-          <w:hyperlink w:anchor="_Toc152078472" w:history="1">
+          <w:hyperlink w:anchor="_Toc152277560" w:history="1">
             <w:r>
               <w:rPr>
                 <w:rStyle w:val="Hyperlink"/>
@@ -1244,7 +1244,7 @@
                 <w:noProof/>
                 <w:webHidden/>
               </w:rPr>
-              <w:instrText xml:space="preserve"> PAGEREF _Toc152078472 \h </w:instrText>
+              <w:instrText xml:space="preserve"> PAGEREF _Toc152277560 \h </w:instrText>
             </w:r>
             <w:r>
               <w:rPr>
@@ -1290,7 +1290,7 @@
               <w14:ligatures w14:val="standardContextual"/>
             </w:rPr>
           </w:pPr>
-          <w:hyperlink w:anchor="_Toc152078473" w:history="1">
+          <w:hyperlink w:anchor="_Toc152277561" w:history="1">
             <w:r>
               <w:rPr>
                 <w:rStyle w:val="Hyperlink"/>
@@ -1317,7 +1317,7 @@
                 <w:noProof/>
                 <w:webHidden/>
               </w:rPr>
-              <w:instrText xml:space="preserve"> PAGEREF _Toc152078473 \h </w:instrText>
+              <w:instrText xml:space="preserve"> PAGEREF _Toc152277561 \h </w:instrText>
             </w:r>
             <w:r>
               <w:rPr>
@@ -1363,7 +1363,7 @@
               <w14:ligatures w14:val="standardContextual"/>
             </w:rPr>
           </w:pPr>
-          <w:hyperlink w:anchor="_Toc152078474" w:history="1">
+          <w:hyperlink w:anchor="_Toc152277562" w:history="1">
             <w:r>
               <w:rPr>
                 <w:rStyle w:val="Hyperlink"/>
@@ -1390,7 +1390,7 @@
                 <w:noProof/>
                 <w:webHidden/>
               </w:rPr>
-              <w:instrText xml:space="preserve"> PAGEREF _Toc152078474 \h </w:instrText>
+              <w:instrText xml:space="preserve"> PAGEREF _Toc152277562 \h </w:instrText>
             </w:r>
             <w:r>
               <w:rPr>
@@ -1436,7 +1436,7 @@
               <w14:ligatures w14:val="standardContextual"/>
             </w:rPr>
           </w:pPr>
-          <w:hyperlink w:anchor="_Toc152078475" w:history="1">
+          <w:hyperlink w:anchor="_Toc152277563" w:history="1">
             <w:r>
               <w:rPr>
                 <w:rStyle w:val="Hyperlink"/>
@@ -1463,7 +1463,7 @@
                 <w:noProof/>
                 <w:webHidden/>
               </w:rPr>
-              <w:instrText xml:space="preserve"> PAGEREF _Toc152078475 \h </w:instrText>
+              <w:instrText xml:space="preserve"> PAGEREF _Toc152277563 \h </w:instrText>
             </w:r>
             <w:r>
               <w:rPr>
@@ -1509,7 +1509,7 @@
               <w14:ligatures w14:val="standardContextual"/>
             </w:rPr>
           </w:pPr>
-          <w:hyperlink w:anchor="_Toc152078476" w:history="1">
+          <w:hyperlink w:anchor="_Toc152277564" w:history="1">
             <w:r>
               <w:rPr>
                 <w:rStyle w:val="Hyperlink"/>
@@ -1536,153 +1536,7 @@
                 <w:noProof/>
                 <w:webHidden/>
               </w:rPr>
-              <w:instrText xml:space="preserve"> PAGEREF _Toc152078476 \h </w:instrText>
-            </w:r>
-            <w:r>
-              <w:rPr>
-                <w:noProof/>
-                <w:webHidden/>
-              </w:rPr>
-            </w:r>
-            <w:r>
-              <w:rPr>
-                <w:noProof/>
-                <w:webHidden/>
-              </w:rPr>
-              <w:fldChar w:fldCharType="separate"/>
-            </w:r>
-            <w:r>
-              <w:rPr>
-                <w:noProof/>
-                <w:webHidden/>
-              </w:rPr>
-              <w:t>6</w:t>
-            </w:r>
-            <w:r>
-              <w:rPr>
-                <w:noProof/>
-                <w:webHidden/>
-              </w:rPr>
-              <w:fldChar w:fldCharType="end"/>
-            </w:r>
-          </w:hyperlink>
-        </w:p>
-        <w:p>
-          <w:pPr>
-            <w:pStyle w:val="TOC2"/>
-            <w:tabs>
-              <w:tab w:val="right" w:leader="dot" w:pos="10070"/>
-            </w:tabs>
-            <w:rPr>
-              <w:rFonts w:asciiTheme="minorHAnsi" w:eastAsiaTheme="minorEastAsia" w:hAnsiTheme="minorHAnsi" w:cstheme="minorBidi"/>
-              <w:noProof/>
-              <w:kern w:val="2"/>
-              <w:sz w:val="22"/>
-              <w:szCs w:val="22"/>
-              <w14:ligatures w14:val="standardContextual"/>
-            </w:rPr>
-          </w:pPr>
-          <w:hyperlink w:anchor="_Toc152078477" w:history="1">
-            <w:r>
-              <w:rPr>
-                <w:rStyle w:val="Hyperlink"/>
-                <w:noProof/>
-              </w:rPr>
-              <w:t>Summery</w:t>
-            </w:r>
-            <w:r>
-              <w:rPr>
-                <w:noProof/>
-                <w:webHidden/>
-              </w:rPr>
-              <w:tab/>
-            </w:r>
-            <w:r>
-              <w:rPr>
-                <w:noProof/>
-                <w:webHidden/>
-              </w:rPr>
-              <w:fldChar w:fldCharType="begin"/>
-            </w:r>
-            <w:r>
-              <w:rPr>
-                <w:noProof/>
-                <w:webHidden/>
-              </w:rPr>
-              <w:instrText xml:space="preserve"> PAGEREF _Toc152078477 \h </w:instrText>
-            </w:r>
-            <w:r>
-              <w:rPr>
-                <w:noProof/>
-                <w:webHidden/>
-              </w:rPr>
-            </w:r>
-            <w:r>
-              <w:rPr>
-                <w:noProof/>
-                <w:webHidden/>
-              </w:rPr>
-              <w:fldChar w:fldCharType="separate"/>
-            </w:r>
-            <w:r>
-              <w:rPr>
-                <w:noProof/>
-                <w:webHidden/>
-              </w:rPr>
-              <w:t>6</w:t>
-            </w:r>
-            <w:r>
-              <w:rPr>
-                <w:noProof/>
-                <w:webHidden/>
-              </w:rPr>
-              <w:fldChar w:fldCharType="end"/>
-            </w:r>
-          </w:hyperlink>
-        </w:p>
-        <w:p>
-          <w:pPr>
-            <w:pStyle w:val="TOC2"/>
-            <w:tabs>
-              <w:tab w:val="right" w:leader="dot" w:pos="10070"/>
-            </w:tabs>
-            <w:rPr>
-              <w:rFonts w:asciiTheme="minorHAnsi" w:eastAsiaTheme="minorEastAsia" w:hAnsiTheme="minorHAnsi" w:cstheme="minorBidi"/>
-              <w:noProof/>
-              <w:kern w:val="2"/>
-              <w:sz w:val="22"/>
-              <w:szCs w:val="22"/>
-              <w14:ligatures w14:val="standardContextual"/>
-            </w:rPr>
-          </w:pPr>
-          <w:hyperlink w:anchor="_Toc152078478" w:history="1">
-            <w:r>
-              <w:rPr>
-                <w:rStyle w:val="Hyperlink"/>
-                <w:noProof/>
-              </w:rPr>
-              <w:t>Details</w:t>
-            </w:r>
-            <w:r>
-              <w:rPr>
-                <w:noProof/>
-                <w:webHidden/>
-              </w:rPr>
-              <w:tab/>
-            </w:r>
-            <w:r>
-              <w:rPr>
-                <w:noProof/>
-                <w:webHidden/>
-              </w:rPr>
-              <w:fldChar w:fldCharType="begin"/>
-            </w:r>
-            <w:r>
-              <w:rPr>
-                <w:noProof/>
-                <w:webHidden/>
-              </w:rPr>
-              <w:instrText xml:space="preserve"> PAGEREF _Toc152078478 \h </w:instrText>
+              <w:instrText xml:space="preserve"> PAGEREF _Toc152277564 \h </w:instrText>
             </w:r>
             <w:r>
               <w:rPr>
@@ -1728,7 +1582,7 @@
               <w14:ligatures w14:val="standardContextual"/>
             </w:rPr>
           </w:pPr>
-          <w:hyperlink w:anchor="_Toc152078479" w:history="1">
+          <w:hyperlink w:anchor="_Toc152277565" w:history="1">
             <w:r>
               <w:rPr>
                 <w:rStyle w:val="Hyperlink"/>
@@ -1755,7 +1609,7 @@
                 <w:noProof/>
                 <w:webHidden/>
               </w:rPr>
-              <w:instrText xml:space="preserve"> PAGEREF _Toc152078479 \h </w:instrText>
+              <w:instrText xml:space="preserve"> PAGEREF _Toc152277565 \h </w:instrText>
             </w:r>
             <w:r>
               <w:rPr>
@@ -1801,7 +1655,7 @@
               <w14:ligatures w14:val="standardContextual"/>
             </w:rPr>
           </w:pPr>
-          <w:hyperlink w:anchor="_Toc152078480" w:history="1">
+          <w:hyperlink w:anchor="_Toc152277566" w:history="1">
             <w:r>
               <w:rPr>
                 <w:rStyle w:val="Hyperlink"/>
@@ -1828,7 +1682,7 @@
                 <w:noProof/>
                 <w:webHidden/>
               </w:rPr>
-              <w:instrText xml:space="preserve"> PAGEREF _Toc152078480 \h </w:instrText>
+              <w:instrText xml:space="preserve"> PAGEREF _Toc152277566 \h </w:instrText>
             </w:r>
             <w:r>
               <w:rPr>
@@ -1874,7 +1728,7 @@
               <w14:ligatures w14:val="standardContextual"/>
             </w:rPr>
           </w:pPr>
-          <w:hyperlink w:anchor="_Toc152078481" w:history="1">
+          <w:hyperlink w:anchor="_Toc152277567" w:history="1">
             <w:r>
               <w:rPr>
                 <w:rStyle w:val="Hyperlink"/>
@@ -1901,7 +1755,7 @@
                 <w:noProof/>
                 <w:webHidden/>
               </w:rPr>
-              <w:instrText xml:space="preserve"> PAGEREF _Toc152078481 \h </w:instrText>
+              <w:instrText xml:space="preserve"> PAGEREF _Toc152277567 \h </w:instrText>
             </w:r>
             <w:r>
               <w:rPr>
@@ -1947,7 +1801,7 @@
               <w14:ligatures w14:val="standardContextual"/>
             </w:rPr>
           </w:pPr>
-          <w:hyperlink w:anchor="_Toc152078482" w:history="1">
+          <w:hyperlink w:anchor="_Toc152277568" w:history="1">
             <w:r>
               <w:rPr>
                 <w:rStyle w:val="Hyperlink"/>
@@ -1974,7 +1828,80 @@
                 <w:noProof/>
                 <w:webHidden/>
               </w:rPr>
-              <w:instrText xml:space="preserve"> PAGEREF _Toc152078482 \h </w:instrText>
+              <w:instrText xml:space="preserve"> PAGEREF _Toc152277568 \h </w:instrText>
+            </w:r>
+            <w:r>
+              <w:rPr>
+                <w:noProof/>
+                <w:webHidden/>
+              </w:rPr>
+            </w:r>
+            <w:r>
+              <w:rPr>
+                <w:noProof/>
+                <w:webHidden/>
+              </w:rPr>
+              <w:fldChar w:fldCharType="separate"/>
+            </w:r>
+            <w:r>
+              <w:rPr>
+                <w:noProof/>
+                <w:webHidden/>
+              </w:rPr>
+              <w:t>26</w:t>
+            </w:r>
+            <w:r>
+              <w:rPr>
+                <w:noProof/>
+                <w:webHidden/>
+              </w:rPr>
+              <w:fldChar w:fldCharType="end"/>
+            </w:r>
+          </w:hyperlink>
+        </w:p>
+        <w:p>
+          <w:pPr>
+            <w:pStyle w:val="TOC2"/>
+            <w:tabs>
+              <w:tab w:val="right" w:leader="dot" w:pos="10070"/>
+            </w:tabs>
+            <w:rPr>
+              <w:rFonts w:asciiTheme="minorHAnsi" w:eastAsiaTheme="minorEastAsia" w:hAnsiTheme="minorHAnsi" w:cstheme="minorBidi"/>
+              <w:noProof/>
+              <w:kern w:val="2"/>
+              <w:sz w:val="22"/>
+              <w:szCs w:val="22"/>
+              <w14:ligatures w14:val="standardContextual"/>
+            </w:rPr>
+          </w:pPr>
+          <w:hyperlink w:anchor="_Toc152277569" w:history="1">
+            <w:r>
+              <w:rPr>
+                <w:rStyle w:val="Hyperlink"/>
+                <w:noProof/>
+              </w:rPr>
+              <w:t>d. References</w:t>
+            </w:r>
+            <w:r>
+              <w:rPr>
+                <w:noProof/>
+                <w:webHidden/>
+              </w:rPr>
+              <w:tab/>
+            </w:r>
+            <w:r>
+              <w:rPr>
+                <w:noProof/>
+                <w:webHidden/>
+              </w:rPr>
+              <w:fldChar w:fldCharType="begin"/>
+            </w:r>
+            <w:r>
+              <w:rPr>
+                <w:noProof/>
+                <w:webHidden/>
+              </w:rPr>
+              <w:instrText xml:space="preserve"> PAGEREF _Toc152277569 \h </w:instrText>
             </w:r>
             <w:r>
               <w:rPr>
@@ -2032,7 +1959,7 @@
       <w:pPr>
         <w:pStyle w:val="Heading1"/>
       </w:pPr>
-      <w:bookmarkStart w:id="0" w:name="_Toc152078463"/>
+      <w:bookmarkStart w:id="0" w:name="_Toc152277551"/>
       <w:r>
         <w:t>Section A</w:t>
       </w:r>
@@ -2048,7 +1975,7 @@
       <w:pPr>
         <w:pStyle w:val="Heading2"/>
       </w:pPr>
-      <w:bookmarkStart w:id="1" w:name="_Toc152078464"/>
+      <w:bookmarkStart w:id="1" w:name="_Toc152277552"/>
       <w:r>
         <w:t>1.</w:t>
       </w:r>
@@ -2082,7 +2009,7 @@
       <w:pPr>
         <w:pStyle w:val="Heading2"/>
       </w:pPr>
-      <w:bookmarkStart w:id="2" w:name="_Toc152078465"/>
+      <w:bookmarkStart w:id="2" w:name="_Toc152277553"/>
       <w:r>
         <w:t xml:space="preserve">2. </w:t>
       </w:r>
@@ -2244,7 +2171,7 @@
       <w:pPr>
         <w:pStyle w:val="Heading2"/>
       </w:pPr>
-      <w:bookmarkStart w:id="3" w:name="_Toc152078466"/>
+      <w:bookmarkStart w:id="3" w:name="_Toc152277554"/>
       <w:r>
         <w:t xml:space="preserve">3. </w:t>
       </w:r>
@@ -2325,12 +2252,12 @@
       <w:pPr>
         <w:pStyle w:val="Heading2"/>
       </w:pPr>
-      <w:bookmarkStart w:id="4" w:name="_Toc152078467"/>
     </w:p>
     <w:p>
       <w:pPr>
         <w:pStyle w:val="Heading2"/>
       </w:pPr>
+      <w:bookmarkStart w:id="4" w:name="_Toc152277555"/>
       <w:r>
         <w:t>4.</w:t>
       </w:r>
@@ -2376,7 +2303,7 @@
       <w:pPr>
         <w:pStyle w:val="Heading2"/>
       </w:pPr>
-      <w:bookmarkStart w:id="5" w:name="_Toc152078468"/>
+      <w:bookmarkStart w:id="5" w:name="_Toc152277556"/>
       <w:r>
         <w:t xml:space="preserve">5. </w:t>
       </w:r>
@@ -2408,7 +2335,7 @@
       <w:pPr>
         <w:pStyle w:val="Heading2"/>
       </w:pPr>
-      <w:bookmarkStart w:id="6" w:name="_Toc152078469"/>
+      <w:bookmarkStart w:id="6" w:name="_Toc152277557"/>
       <w:r>
         <w:t xml:space="preserve">6. </w:t>
       </w:r>
@@ -3605,7 +3532,7 @@
       <w:pPr>
         <w:pStyle w:val="Heading2"/>
       </w:pPr>
-      <w:bookmarkStart w:id="7" w:name="_Toc152078470"/>
+      <w:bookmarkStart w:id="7" w:name="_Toc152277558"/>
       <w:r>
         <w:t>7.</w:t>
       </w:r>
@@ -3700,7 +3627,6 @@
           <w:szCs w:val="28"/>
         </w:rPr>
       </w:pPr>
-      <w:bookmarkStart w:id="8" w:name="_Toc152078471"/>
       <w:r>
         <w:br w:type="page"/>
       </w:r>
@@ -3709,6 +3635,7 @@
       <w:pPr>
         <w:pStyle w:val="Heading1"/>
       </w:pPr>
+      <w:bookmarkStart w:id="8" w:name="_Toc152277559"/>
       <w:r>
         <w:t>Section B</w:t>
       </w:r>
@@ -3721,7 +3648,7 @@
       <w:pPr>
         <w:pStyle w:val="Heading2"/>
       </w:pPr>
-      <w:bookmarkStart w:id="9" w:name="_Toc152078472"/>
+      <w:bookmarkStart w:id="9" w:name="_Toc152277560"/>
       <w:r>
         <w:t xml:space="preserve">1. </w:t>
       </w:r>
@@ -3824,7 +3751,7 @@
       <w:pPr>
         <w:pStyle w:val="Heading2"/>
       </w:pPr>
-      <w:bookmarkStart w:id="10" w:name="_Toc152078473"/>
+      <w:bookmarkStart w:id="10" w:name="_Toc152277561"/>
       <w:r>
         <w:t>2. Project Description</w:t>
       </w:r>
@@ -4215,7 +4142,7 @@
       <w:pPr>
         <w:pStyle w:val="Heading2"/>
       </w:pPr>
-      <w:bookmarkStart w:id="11" w:name="_Toc152078474"/>
+      <w:bookmarkStart w:id="11" w:name="_Toc152277562"/>
       <w:r>
         <w:t xml:space="preserve">3. </w:t>
       </w:r>
@@ -4274,7 +4201,7 @@
       <w:pPr>
         <w:pStyle w:val="Heading2"/>
       </w:pPr>
-      <w:bookmarkStart w:id="12" w:name="_Toc152078475"/>
+      <w:bookmarkStart w:id="12" w:name="_Toc152277563"/>
       <w:r>
         <w:t>4. Future Improvements</w:t>
       </w:r>
@@ -4358,7 +4285,7 @@
       <w:pPr>
         <w:pStyle w:val="Heading2"/>
       </w:pPr>
-      <w:bookmarkStart w:id="13" w:name="_Toc152078476"/>
+      <w:bookmarkStart w:id="13" w:name="_Toc152277564"/>
       <w:r>
         <w:t>5. Team Organization and Labor Distribution</w:t>
       </w:r>
@@ -4368,11 +4295,9 @@
       <w:pPr>
         <w:pStyle w:val="Heading3"/>
       </w:pPr>
-      <w:bookmarkStart w:id="14" w:name="_Toc152078477"/>
       <w:r>
         <w:t>Summery</w:t>
       </w:r>
-      <w:bookmarkEnd w:id="14"/>
     </w:p>
     <w:p/>
     <w:p>
@@ -4522,11 +4447,9 @@
       <w:pPr>
         <w:pStyle w:val="Heading3"/>
       </w:pPr>
-      <w:bookmarkStart w:id="15" w:name="_Toc152078478"/>
       <w:r>
         <w:t>Details</w:t>
       </w:r>
-      <w:bookmarkEnd w:id="15"/>
     </w:p>
     <w:p>
       <w:r>
@@ -4677,27 +4600,27 @@
       <w:pPr>
         <w:pStyle w:val="Heading1"/>
       </w:pPr>
-      <w:bookmarkStart w:id="16" w:name="_Toc152078479"/>
+      <w:bookmarkStart w:id="14" w:name="_Toc152277565"/>
       <w:r>
         <w:t>Section C</w:t>
       </w:r>
       <w:r>
         <w:t xml:space="preserve"> – Additional Documents and Datasheets</w:t>
       </w:r>
-      <w:bookmarkEnd w:id="16"/>
+      <w:bookmarkEnd w:id="14"/>
     </w:p>
     <w:p>
       <w:pPr>
         <w:pStyle w:val="Heading2"/>
       </w:pPr>
-      <w:bookmarkStart w:id="17" w:name="_Toc152078480"/>
+      <w:bookmarkStart w:id="15" w:name="_Toc152277566"/>
       <w:r>
         <w:t>a.</w:t>
       </w:r>
       <w:r>
         <w:t xml:space="preserve"> Code</w:t>
       </w:r>
-      <w:bookmarkEnd w:id="17"/>
+      <w:bookmarkEnd w:id="15"/>
     </w:p>
     <w:p>
       <w:pPr>
@@ -30394,7 +30317,17 @@
           <w:sz w:val="19"/>
           <w:szCs w:val="19"/>
         </w:rPr>
-        <w:t xml:space="preserve">      lcd.</w:t>
+        <w:t xml:space="preserve">      </w:t>
+      </w:r>
+      <w:proofErr w:type="spellStart"/>
+      <w:r>
+        <w:rPr>
+          <w:rFonts w:ascii="Courier New" w:hAnsi="Courier New" w:cs="Courier New"/>
+          <w:color w:val="212529"/>
+          <w:sz w:val="19"/>
+          <w:szCs w:val="19"/>
+        </w:rPr>
+        <w:t>lcd.</w:t>
       </w:r>
       <w:r>
         <w:rPr>
@@ -30405,6 +30338,7 @@
         </w:rPr>
         <w:t>print</w:t>
       </w:r>
+      <w:proofErr w:type="spellEnd"/>
       <w:r>
         <w:rPr>
           <w:rFonts w:ascii="Courier New" w:hAnsi="Courier New" w:cs="Courier New"/>
@@ -43584,11 +43518,11 @@
       <w:pPr>
         <w:pStyle w:val="Heading2"/>
       </w:pPr>
-      <w:bookmarkStart w:id="18" w:name="_Toc152078481"/>
+      <w:bookmarkStart w:id="16" w:name="_Toc152277567"/>
       <w:r>
         <w:t>b. circuit schematic</w:t>
       </w:r>
-      <w:bookmarkEnd w:id="18"/>
+      <w:bookmarkEnd w:id="16"/>
     </w:p>
     <w:p>
       <w:pPr>
@@ -43637,7 +43571,7 @@
           <v:shape id="_x0000_i1025" type="#_x0000_t75" style="width:525pt;height:397.5pt" o:ole="">
             <v:imagedata r:id="rId14" o:title=""/>
           </v:shape>
-          <o:OLEObject Type="Embed" ProgID="FoxitReader.Document" ShapeID="_x0000_i1025" DrawAspect="Content" ObjectID="_1762698962" r:id="rId15"/>
+          <o:OLEObject Type="Embed" ProgID="FoxitReader.Document" ShapeID="_x0000_i1025" DrawAspect="Content" ObjectID="_1762883093" r:id="rId15"/>
         </w:object>
       </w:r>
     </w:p>
@@ -43645,14 +43579,14 @@
       <w:pPr>
         <w:pStyle w:val="Heading2"/>
       </w:pPr>
-      <w:bookmarkStart w:id="19" w:name="_Toc152078482"/>
+      <w:bookmarkStart w:id="17" w:name="_Toc152277568"/>
       <w:r>
         <w:t>c. List of</w:t>
       </w:r>
       <w:r>
         <w:t xml:space="preserve"> libraries</w:t>
       </w:r>
-      <w:bookmarkEnd w:id="19"/>
+      <w:bookmarkEnd w:id="17"/>
     </w:p>
     <w:p>
       <w:r>
@@ -43692,6 +43626,34 @@
         </w:r>
       </w:hyperlink>
     </w:p>
+    <w:p>
+      <w:pPr>
+        <w:ind w:firstLine="0"/>
+      </w:pPr>
+    </w:p>
+    <w:p>
+      <w:pPr>
+        <w:pStyle w:val="Heading2"/>
+      </w:pPr>
+      <w:bookmarkStart w:id="18" w:name="_Toc152277569"/>
+      <w:r>
+        <w:t>d. References</w:t>
+      </w:r>
+      <w:bookmarkEnd w:id="18"/>
+    </w:p>
+    <w:p>
+      <w:r>
+        <w:t xml:space="preserve">GitHub - </w:t>
+      </w:r>
+      <w:hyperlink r:id="rId18" w:history="1">
+        <w:r>
+          <w:rPr>
+            <w:rStyle w:val="Hyperlink"/>
+          </w:rPr>
+          <w:t>https://github.com/Bats6789/EE537-Final-Project</w:t>
+        </w:r>
+      </w:hyperlink>
+    </w:p>
     <w:p/>
     <w:p/>
     <w:p/>
@@ -43705,9 +43667,9 @@
       </w:pPr>
     </w:p>
     <w:sectPr>
-      <w:headerReference w:type="default" r:id="rId18"/>
-      <w:footerReference w:type="even" r:id="rId19"/>
-      <w:footerReference w:type="default" r:id="rId20"/>
+      <w:headerReference w:type="default" r:id="rId19"/>
+      <w:footerReference w:type="even" r:id="rId20"/>
+      <w:footerReference w:type="default" r:id="rId21"/>
       <w:pgSz w:w="12240" w:h="15840"/>
       <w:pgMar w:top="1440" w:right="1080" w:bottom="1440" w:left="1080" w:header="720" w:footer="720" w:gutter="0"/>
       <w:cols w:space="720"/>

</xml_diff>